<commit_message>
table can insert after a bookmark
</commit_message>
<xml_diff>
--- a/CECBTIMS/Storage/a0a8e2fb-bb6c-4ad9-8d6b-4102a01e9506_Approvel letter.docx
+++ b/CECBTIMS/Storage/a0a8e2fb-bb6c-4ad9-8d6b-4102a01e9506_Approvel letter.docx
@@ -74,6 +74,8 @@
         </w:rPr>
         <w:t xml:space="preserve">       </w:t>
       </w:r>
+      <w:proofErr w:type="spellStart"/>
+      <w:proofErr w:type="gramStart"/>
       <w:r>
         <w:rPr>
           <w:rFonts w:ascii="Times New Roman" w:hAnsi="Times New Roman" w:cs="Times New Roman"/>
@@ -86,6 +88,8 @@
         </w:rPr>
         <w:t>VARTODAY</w:t>
       </w:r>
+      <w:proofErr w:type="spellEnd"/>
+      <w:proofErr w:type="gramEnd"/>
     </w:p>
     <w:p>
       <w:pPr>
@@ -141,46 +145,44 @@
           <w:rFonts w:ascii="Times New Roman" w:hAnsi="Times New Roman" w:cs="Times New Roman"/>
         </w:rPr>
       </w:pPr>
-      <w:bookmarkStart w:id="0" w:name="_GoBack"/>
+      <w:r>
+        <w:rPr>
+          <w:rFonts w:ascii="Times New Roman" w:hAnsi="Times New Roman" w:cs="Times New Roman"/>
+        </w:rPr>
+        <w:t xml:space="preserve">VARORGANISEDBY </w:t>
+      </w:r>
+      <w:r>
+        <w:rPr>
+          <w:rFonts w:ascii="Times New Roman" w:hAnsi="Times New Roman" w:cs="Times New Roman"/>
+        </w:rPr>
+        <w:t xml:space="preserve">has announced the Annual Sessions which will be held on </w:t>
+      </w:r>
+      <w:bookmarkStart w:id="0" w:name="OLE_LINK3"/>
+      <w:bookmarkStart w:id="1" w:name="OLE_LINK4"/>
+      <w:r>
+        <w:rPr>
+          <w:rFonts w:ascii="Times New Roman" w:hAnsi="Times New Roman" w:cs="Times New Roman"/>
+        </w:rPr>
+        <w:t xml:space="preserve">VARSTARTDATE </w:t>
+      </w:r>
       <w:bookmarkEnd w:id="0"/>
-      <w:r>
-        <w:rPr>
-          <w:rFonts w:ascii="Times New Roman" w:hAnsi="Times New Roman" w:cs="Times New Roman"/>
-        </w:rPr>
-        <w:t xml:space="preserve">VARORGANISEDBY </w:t>
-      </w:r>
-      <w:r>
-        <w:rPr>
-          <w:rFonts w:ascii="Times New Roman" w:hAnsi="Times New Roman" w:cs="Times New Roman"/>
-        </w:rPr>
-        <w:t xml:space="preserve">has announced the Annual Sessions which will be held on </w:t>
-      </w:r>
-      <w:bookmarkStart w:id="1" w:name="OLE_LINK3"/>
-      <w:bookmarkStart w:id="2" w:name="OLE_LINK4"/>
-      <w:r>
-        <w:rPr>
-          <w:rFonts w:ascii="Times New Roman" w:hAnsi="Times New Roman" w:cs="Times New Roman"/>
-        </w:rPr>
-        <w:t xml:space="preserve">VARSTARTDATE </w:t>
-      </w:r>
       <w:bookmarkEnd w:id="1"/>
+      <w:r>
+        <w:rPr>
+          <w:rFonts w:ascii="Times New Roman" w:hAnsi="Times New Roman" w:cs="Times New Roman"/>
+        </w:rPr>
+        <w:t xml:space="preserve">at </w:t>
+      </w:r>
+      <w:bookmarkStart w:id="2" w:name="OLE_LINK5"/>
+      <w:bookmarkStart w:id="3" w:name="OLE_LINK6"/>
+      <w:r>
+        <w:rPr>
+          <w:rFonts w:ascii="Times New Roman" w:hAnsi="Times New Roman" w:cs="Times New Roman"/>
+        </w:rPr>
+        <w:t>VARVENUE</w:t>
+      </w:r>
       <w:bookmarkEnd w:id="2"/>
-      <w:r>
-        <w:rPr>
-          <w:rFonts w:ascii="Times New Roman" w:hAnsi="Times New Roman" w:cs="Times New Roman"/>
-        </w:rPr>
-        <w:t xml:space="preserve">at </w:t>
-      </w:r>
-      <w:bookmarkStart w:id="3" w:name="OLE_LINK5"/>
-      <w:bookmarkStart w:id="4" w:name="OLE_LINK6"/>
-      <w:r>
-        <w:rPr>
-          <w:rFonts w:ascii="Times New Roman" w:hAnsi="Times New Roman" w:cs="Times New Roman"/>
-        </w:rPr>
-        <w:t>VARVENUE</w:t>
-      </w:r>
       <w:bookmarkEnd w:id="3"/>
-      <w:bookmarkEnd w:id="4"/>
     </w:p>
     <w:p>
       <w:pPr>
@@ -213,7 +215,10 @@
           <w:rFonts w:ascii="Times New Roman" w:hAnsi="Times New Roman" w:cs="Times New Roman"/>
         </w:rPr>
       </w:pPr>
-      <w:bookmarkStart w:id="5" w:name="DataTableBookMark"/>
+      <w:bookmarkStart w:id="4" w:name="DataTableBookMark"/>
+      <w:bookmarkStart w:id="5" w:name="_GoBack"/>
+      <w:bookmarkEnd w:id="4"/>
+      <w:bookmarkEnd w:id="5"/>
     </w:p>
     <w:tbl>
       <w:tblPr>
@@ -234,7 +239,6 @@
             <w:tcW w:w="617" w:type="dxa"/>
             <w:vAlign w:val="center"/>
           </w:tcPr>
-          <w:bookmarkEnd w:id="5"/>
           <w:p>
             <w:pPr>
               <w:spacing w:line="276" w:lineRule="auto"/>
@@ -528,7 +532,21 @@
         <w:rPr>
           <w:rFonts w:ascii="Times New Roman" w:hAnsi="Times New Roman" w:cs="Times New Roman"/>
         </w:rPr>
-        <w:t>Eng. LCK Karunarathna,</w:t>
+        <w:t xml:space="preserve">Eng. LCK </w:t>
+      </w:r>
+      <w:proofErr w:type="spellStart"/>
+      <w:r>
+        <w:rPr>
+          <w:rFonts w:ascii="Times New Roman" w:hAnsi="Times New Roman" w:cs="Times New Roman"/>
+        </w:rPr>
+        <w:t>Karunarathna</w:t>
+      </w:r>
+      <w:proofErr w:type="spellEnd"/>
+      <w:r>
+        <w:rPr>
+          <w:rFonts w:ascii="Times New Roman" w:hAnsi="Times New Roman" w:cs="Times New Roman"/>
+        </w:rPr>
+        <w:t>,</w:t>
       </w:r>
     </w:p>
     <w:p>
@@ -1313,7 +1331,7 @@
 </file>
 
 <file path=customXml/itemProps1.xml><?xml version="1.0" encoding="utf-8"?>
-<ds:datastoreItem xmlns:ds="http://schemas.openxmlformats.org/officeDocument/2006/customXml" ds:itemID="{5B83528D-DC8B-4651-B6B1-AF735287F92B}">
+<ds:datastoreItem xmlns:ds="http://schemas.openxmlformats.org/officeDocument/2006/customXml" ds:itemID="{DD0D623F-01BC-490D-9491-0B4ECCB58282}">
   <ds:schemaRefs>
     <ds:schemaRef ds:uri="http://schemas.openxmlformats.org/officeDocument/2006/bibliography"/>
   </ds:schemaRefs>

</xml_diff>